<commit_message>
update 09. Introduction to IoT
</commit_message>
<xml_diff>
--- a/09. Introduction to IoT/Seminar-01/Урок 5. Семинар. Развертывание своей системы визуализации.docx
+++ b/09. Introduction to IoT/Seminar-01/Урок 5. Семинар. Развертывание своей системы визуализации.docx
@@ -501,15 +501,13 @@
       <w:r>
         <w:rPr>
           <w:i/>
-          <w:noProof/>
-          <w:sz w:val="24"/>
-          <w:lang w:eastAsia="ru-RU"/>
+          <w:sz w:val="24"/>
         </w:rPr>
         <w:drawing>
-          <wp:inline distT="0" distB="0" distL="0" distR="0" wp14:anchorId="3E0AE33A" wp14:editId="24BD3746">
-            <wp:extent cx="3977022" cy="2229811"/>
-            <wp:effectExtent l="19050" t="19050" r="23495" b="18415"/>
-            <wp:docPr id="12" name="Рисунок 12"/>
+          <wp:inline distT="0" distB="0" distL="0" distR="0" wp14:anchorId="18F75454" wp14:editId="74F181CC">
+            <wp:extent cx="4280686" cy="3671933"/>
+            <wp:effectExtent l="19050" t="19050" r="24765" b="24130"/>
+            <wp:docPr id="7" name="Рисунок 7"/>
             <wp:cNvGraphicFramePr>
               <a:graphicFrameLocks xmlns:a="http://schemas.openxmlformats.org/drawingml/2006/main" noChangeAspect="1"/>
             </wp:cNvGraphicFramePr>
@@ -529,7 +527,7 @@
                   <pic:spPr>
                     <a:xfrm>
                       <a:off x="0" y="0"/>
-                      <a:ext cx="4051238" cy="2271422"/>
+                      <a:ext cx="4331968" cy="3715922"/>
                     </a:xfrm>
                     <a:prstGeom prst="rect">
                       <a:avLst/>
@@ -549,6 +547,520 @@
     </w:p>
     <w:p>
       <w:pPr>
+        <w:rPr>
+          <w:i/>
+          <w:sz w:val="24"/>
+        </w:rPr>
+      </w:pPr>
+      <w:r>
+        <w:rPr>
+          <w:i/>
+          <w:sz w:val="24"/>
+        </w:rPr>
+        <w:t xml:space="preserve">Команды, исключенные из кода: </w:t>
+      </w:r>
+    </w:p>
+    <w:p>
+      <w:pPr>
+        <w:ind w:left="284"/>
+        <w:rPr>
+          <w:b/>
+          <w:i/>
+          <w:sz w:val="24"/>
+        </w:rPr>
+      </w:pPr>
+      <w:r>
+        <w:rPr>
+          <w:i/>
+          <w:sz w:val="24"/>
+          <w:lang w:val="en-US"/>
+        </w:rPr>
+        <w:t>GRUB</w:t>
+      </w:r>
+      <w:r>
+        <w:rPr>
+          <w:i/>
+          <w:sz w:val="24"/>
+        </w:rPr>
+        <w:t>_</w:t>
+      </w:r>
+      <w:r>
+        <w:rPr>
+          <w:i/>
+          <w:sz w:val="24"/>
+          <w:lang w:val="en-US"/>
+        </w:rPr>
+        <w:t>TIMEOUT</w:t>
+      </w:r>
+      <w:r>
+        <w:rPr>
+          <w:i/>
+          <w:sz w:val="24"/>
+        </w:rPr>
+        <w:t xml:space="preserve">=0 </w:t>
+      </w:r>
+      <w:r>
+        <w:rPr>
+          <w:i/>
+          <w:sz w:val="24"/>
+        </w:rPr>
+        <w:tab/>
+      </w:r>
+      <w:r>
+        <w:rPr>
+          <w:i/>
+          <w:sz w:val="24"/>
+          <w:lang w:val="en-US"/>
+        </w:rPr>
+        <w:sym w:font="Wingdings" w:char="F0E0"/>
+      </w:r>
+      <w:r>
+        <w:rPr>
+          <w:i/>
+          <w:sz w:val="24"/>
+        </w:rPr>
+        <w:t xml:space="preserve">  </w:t>
+      </w:r>
+      <w:r>
+        <w:rPr>
+          <w:b/>
+          <w:i/>
+          <w:sz w:val="24"/>
+        </w:rPr>
+        <w:t xml:space="preserve">оставлена команда выбора загрузки ОС </w:t>
+      </w:r>
+    </w:p>
+    <w:p>
+      <w:pPr>
+        <w:spacing w:before="240"/>
+        <w:ind w:left="284"/>
+        <w:rPr>
+          <w:b/>
+          <w:i/>
+          <w:sz w:val="24"/>
+        </w:rPr>
+      </w:pPr>
+      <w:r>
+        <w:rPr>
+          <w:i/>
+          <w:sz w:val="24"/>
+          <w:lang w:val="en-US"/>
+        </w:rPr>
+        <w:t>GRUB</w:t>
+      </w:r>
+      <w:r>
+        <w:rPr>
+          <w:i/>
+          <w:sz w:val="24"/>
+        </w:rPr>
+        <w:t>_</w:t>
+      </w:r>
+      <w:r>
+        <w:rPr>
+          <w:i/>
+          <w:sz w:val="24"/>
+          <w:lang w:val="en-US"/>
+        </w:rPr>
+        <w:t>CMDLINE</w:t>
+      </w:r>
+      <w:r>
+        <w:rPr>
+          <w:i/>
+          <w:sz w:val="24"/>
+        </w:rPr>
+        <w:t>_</w:t>
+      </w:r>
+      <w:r>
+        <w:rPr>
+          <w:i/>
+          <w:sz w:val="24"/>
+          <w:lang w:val="en-US"/>
+        </w:rPr>
+        <w:t>LINUX</w:t>
+      </w:r>
+      <w:r>
+        <w:rPr>
+          <w:i/>
+          <w:sz w:val="24"/>
+        </w:rPr>
+        <w:t>_</w:t>
+      </w:r>
+      <w:r>
+        <w:rPr>
+          <w:i/>
+          <w:sz w:val="24"/>
+          <w:lang w:val="en-US"/>
+        </w:rPr>
+        <w:t>DEFAULT</w:t>
+      </w:r>
+      <w:r>
+        <w:rPr>
+          <w:i/>
+          <w:sz w:val="24"/>
+        </w:rPr>
+        <w:t>="</w:t>
+      </w:r>
+      <w:r>
+        <w:rPr>
+          <w:i/>
+          <w:sz w:val="24"/>
+          <w:highlight w:val="yellow"/>
+          <w:lang w:val="en-US"/>
+        </w:rPr>
+        <w:t>quiet</w:t>
+      </w:r>
+      <w:r>
+        <w:rPr>
+          <w:i/>
+          <w:sz w:val="24"/>
+          <w:highlight w:val="yellow"/>
+        </w:rPr>
+        <w:t xml:space="preserve"> </w:t>
+      </w:r>
+      <w:r>
+        <w:rPr>
+          <w:i/>
+          <w:sz w:val="24"/>
+          <w:highlight w:val="yellow"/>
+          <w:lang w:val="en-US"/>
+        </w:rPr>
+        <w:t>text</w:t>
+      </w:r>
+      <w:r>
+        <w:rPr>
+          <w:i/>
+          <w:sz w:val="24"/>
+        </w:rPr>
+        <w:t xml:space="preserve"> </w:t>
+      </w:r>
+      <w:r>
+        <w:rPr>
+          <w:i/>
+          <w:sz w:val="24"/>
+          <w:lang w:val="en-US"/>
+        </w:rPr>
+        <w:t>mitigations</w:t>
+      </w:r>
+      <w:r>
+        <w:rPr>
+          <w:i/>
+          <w:sz w:val="24"/>
+        </w:rPr>
+        <w:t>=</w:t>
+      </w:r>
+      <w:r>
+        <w:rPr>
+          <w:i/>
+          <w:sz w:val="24"/>
+          <w:lang w:val="en-US"/>
+        </w:rPr>
+        <w:t>off</w:t>
+      </w:r>
+      <w:r>
+        <w:rPr>
+          <w:i/>
+          <w:sz w:val="24"/>
+        </w:rPr>
+        <w:t xml:space="preserve"> </w:t>
+      </w:r>
+      <w:proofErr w:type="spellStart"/>
+      <w:r>
+        <w:rPr>
+          <w:i/>
+          <w:sz w:val="24"/>
+          <w:lang w:val="en-US"/>
+        </w:rPr>
+        <w:t>nowatchdog</w:t>
+      </w:r>
+      <w:proofErr w:type="spellEnd"/>
+      <w:r>
+        <w:rPr>
+          <w:i/>
+          <w:sz w:val="24"/>
+        </w:rPr>
+        <w:t xml:space="preserve"> </w:t>
+      </w:r>
+      <w:r>
+        <w:rPr>
+          <w:i/>
+          <w:sz w:val="24"/>
+          <w:lang w:val="en-US"/>
+        </w:rPr>
+        <w:t>processor</w:t>
+      </w:r>
+      <w:r>
+        <w:rPr>
+          <w:i/>
+          <w:sz w:val="24"/>
+        </w:rPr>
+        <w:t>.</w:t>
+      </w:r>
+      <w:r>
+        <w:rPr>
+          <w:i/>
+          <w:sz w:val="24"/>
+          <w:lang w:val="en-US"/>
+        </w:rPr>
+        <w:t>ignore</w:t>
+      </w:r>
+      <w:r>
+        <w:rPr>
+          <w:i/>
+          <w:sz w:val="24"/>
+        </w:rPr>
+        <w:t>_</w:t>
+      </w:r>
+      <w:proofErr w:type="spellStart"/>
+      <w:r>
+        <w:rPr>
+          <w:i/>
+          <w:sz w:val="24"/>
+          <w:lang w:val="en-US"/>
+        </w:rPr>
+        <w:t>ppc</w:t>
+      </w:r>
+      <w:proofErr w:type="spellEnd"/>
+      <w:r>
+        <w:rPr>
+          <w:i/>
+          <w:sz w:val="24"/>
+        </w:rPr>
+        <w:t xml:space="preserve">=1 </w:t>
+      </w:r>
+      <w:proofErr w:type="spellStart"/>
+      <w:r>
+        <w:rPr>
+          <w:i/>
+          <w:sz w:val="24"/>
+          <w:lang w:val="en-US"/>
+        </w:rPr>
+        <w:t>cpufreq</w:t>
+      </w:r>
+      <w:proofErr w:type="spellEnd"/>
+      <w:r>
+        <w:rPr>
+          <w:i/>
+          <w:sz w:val="24"/>
+        </w:rPr>
+        <w:t>.</w:t>
+      </w:r>
+      <w:r>
+        <w:rPr>
+          <w:i/>
+          <w:sz w:val="24"/>
+          <w:lang w:val="en-US"/>
+        </w:rPr>
+        <w:t>default</w:t>
+      </w:r>
+      <w:r>
+        <w:rPr>
+          <w:i/>
+          <w:sz w:val="24"/>
+        </w:rPr>
+        <w:t>_</w:t>
+      </w:r>
+      <w:r>
+        <w:rPr>
+          <w:i/>
+          <w:sz w:val="24"/>
+          <w:lang w:val="en-US"/>
+        </w:rPr>
+        <w:t>governor</w:t>
+      </w:r>
+      <w:r>
+        <w:rPr>
+          <w:i/>
+          <w:sz w:val="24"/>
+        </w:rPr>
+        <w:t>=</w:t>
+      </w:r>
+      <w:r>
+        <w:rPr>
+          <w:i/>
+          <w:sz w:val="24"/>
+          <w:lang w:val="en-US"/>
+        </w:rPr>
+        <w:t>performance</w:t>
+      </w:r>
+      <w:r>
+        <w:rPr>
+          <w:i/>
+          <w:sz w:val="24"/>
+        </w:rPr>
+        <w:t xml:space="preserve"> </w:t>
+      </w:r>
+      <w:proofErr w:type="spellStart"/>
+      <w:r>
+        <w:rPr>
+          <w:i/>
+          <w:sz w:val="24"/>
+          <w:lang w:val="en-US"/>
+        </w:rPr>
+        <w:t>ipv</w:t>
+      </w:r>
+      <w:proofErr w:type="spellEnd"/>
+      <w:r>
+        <w:rPr>
+          <w:i/>
+          <w:sz w:val="24"/>
+        </w:rPr>
+        <w:t>6.</w:t>
+      </w:r>
+      <w:r>
+        <w:rPr>
+          <w:i/>
+          <w:sz w:val="24"/>
+          <w:lang w:val="en-US"/>
+        </w:rPr>
+        <w:t>disable</w:t>
+      </w:r>
+      <w:r>
+        <w:rPr>
+          <w:i/>
+          <w:sz w:val="24"/>
+        </w:rPr>
+        <w:t xml:space="preserve">=1 </w:t>
+      </w:r>
+      <w:proofErr w:type="spellStart"/>
+      <w:r>
+        <w:rPr>
+          <w:i/>
+          <w:sz w:val="24"/>
+          <w:lang w:val="en-US"/>
+        </w:rPr>
+        <w:t>apparmor</w:t>
+      </w:r>
+      <w:proofErr w:type="spellEnd"/>
+      <w:r>
+        <w:rPr>
+          <w:i/>
+          <w:sz w:val="24"/>
+        </w:rPr>
+        <w:t xml:space="preserve">=0 </w:t>
+      </w:r>
+      <w:proofErr w:type="spellStart"/>
+      <w:r>
+        <w:rPr>
+          <w:i/>
+          <w:sz w:val="24"/>
+          <w:lang w:val="en-US"/>
+        </w:rPr>
+        <w:t>selinux</w:t>
+      </w:r>
+      <w:proofErr w:type="spellEnd"/>
+      <w:r>
+        <w:rPr>
+          <w:i/>
+          <w:sz w:val="24"/>
+        </w:rPr>
+        <w:t xml:space="preserve">=0 </w:t>
+      </w:r>
+      <w:r>
+        <w:rPr>
+          <w:i/>
+          <w:sz w:val="24"/>
+          <w:lang w:val="en-US"/>
+        </w:rPr>
+        <w:t>debug</w:t>
+      </w:r>
+      <w:r>
+        <w:rPr>
+          <w:i/>
+          <w:sz w:val="24"/>
+        </w:rPr>
+        <w:t xml:space="preserve">=-1" </w:t>
+      </w:r>
+      <w:r>
+        <w:rPr>
+          <w:i/>
+          <w:sz w:val="24"/>
+        </w:rPr>
+        <w:tab/>
+      </w:r>
+      <w:r>
+        <w:rPr>
+          <w:i/>
+          <w:sz w:val="24"/>
+          <w:lang w:val="en-US"/>
+        </w:rPr>
+        <w:sym w:font="Wingdings" w:char="F0E0"/>
+      </w:r>
+      <w:r>
+        <w:rPr>
+          <w:i/>
+          <w:sz w:val="24"/>
+        </w:rPr>
+        <w:t xml:space="preserve">  </w:t>
+      </w:r>
+      <w:r>
+        <w:rPr>
+          <w:b/>
+          <w:i/>
+          <w:sz w:val="24"/>
+        </w:rPr>
+        <w:t>исключена</w:t>
+      </w:r>
+      <w:r>
+        <w:rPr>
+          <w:b/>
+          <w:i/>
+          <w:sz w:val="24"/>
+        </w:rPr>
+        <w:t xml:space="preserve"> </w:t>
+      </w:r>
+      <w:r>
+        <w:rPr>
+          <w:b/>
+          <w:i/>
+          <w:sz w:val="24"/>
+        </w:rPr>
+        <w:t>команда</w:t>
+      </w:r>
+      <w:r>
+        <w:rPr>
+          <w:b/>
+          <w:i/>
+          <w:sz w:val="24"/>
+        </w:rPr>
+        <w:t xml:space="preserve"> </w:t>
+      </w:r>
+      <w:r>
+        <w:rPr>
+          <w:b/>
+          <w:i/>
+          <w:sz w:val="24"/>
+        </w:rPr>
+        <w:t>отключения</w:t>
+      </w:r>
+      <w:r>
+        <w:rPr>
+          <w:b/>
+          <w:i/>
+          <w:sz w:val="24"/>
+        </w:rPr>
+        <w:t xml:space="preserve"> </w:t>
+      </w:r>
+      <w:r>
+        <w:rPr>
+          <w:b/>
+          <w:i/>
+          <w:sz w:val="24"/>
+        </w:rPr>
+        <w:t>графического интерфейса ОС</w:t>
+      </w:r>
+    </w:p>
+    <w:p>
+      <w:pPr>
+        <w:spacing w:before="240"/>
+        <w:ind w:left="284"/>
+        <w:rPr>
+          <w:i/>
+          <w:sz w:val="24"/>
+        </w:rPr>
+      </w:pPr>
+    </w:p>
+    <w:p>
+      <w:pPr>
         <w:jc w:val="center"/>
         <w:rPr>
           <w:i/>
@@ -558,15 +1070,14 @@
       <w:r>
         <w:rPr>
           <w:i/>
-          <w:noProof/>
-          <w:sz w:val="24"/>
-          <w:lang w:eastAsia="ru-RU"/>
-        </w:rPr>
+          <w:sz w:val="24"/>
+        </w:rPr>
+        <w:lastRenderedPageBreak/>
         <w:drawing>
-          <wp:inline distT="0" distB="0" distL="0" distR="0" wp14:anchorId="1CACA5C0" wp14:editId="7D955ED2">
-            <wp:extent cx="3956467" cy="3138616"/>
-            <wp:effectExtent l="19050" t="19050" r="25400" b="24130"/>
-            <wp:docPr id="15" name="Рисунок 15"/>
+          <wp:inline distT="0" distB="0" distL="0" distR="0" wp14:anchorId="1F908FAB" wp14:editId="791D97B8">
+            <wp:extent cx="4306757" cy="3790223"/>
+            <wp:effectExtent l="19050" t="19050" r="17780" b="20320"/>
+            <wp:docPr id="8" name="Рисунок 8"/>
             <wp:cNvGraphicFramePr>
               <a:graphicFrameLocks xmlns:a="http://schemas.openxmlformats.org/drawingml/2006/main" noChangeAspect="1"/>
             </wp:cNvGraphicFramePr>
@@ -586,7 +1097,7 @@
                   <pic:spPr>
                     <a:xfrm>
                       <a:off x="0" y="0"/>
-                      <a:ext cx="4006910" cy="3178632"/>
+                      <a:ext cx="4338380" cy="3818053"/>
                     </a:xfrm>
                     <a:prstGeom prst="rect">
                       <a:avLst/>
@@ -606,25 +1117,252 @@
     </w:p>
     <w:p>
       <w:pPr>
+        <w:rPr>
+          <w:i/>
+          <w:sz w:val="24"/>
+        </w:rPr>
+      </w:pPr>
+      <w:r>
+        <w:rPr>
+          <w:i/>
+          <w:sz w:val="24"/>
+        </w:rPr>
+        <w:t xml:space="preserve">Команды, исключенные из кода: </w:t>
+      </w:r>
+    </w:p>
+    <w:p>
+      <w:pPr>
+        <w:ind w:left="4253" w:hanging="3969"/>
+        <w:rPr>
+          <w:b/>
+          <w:i/>
+          <w:sz w:val="24"/>
+        </w:rPr>
+      </w:pPr>
+      <w:proofErr w:type="spellStart"/>
+      <w:proofErr w:type="gramStart"/>
+      <w:r>
+        <w:rPr>
+          <w:i/>
+          <w:sz w:val="24"/>
+          <w:lang w:val="en-US"/>
+        </w:rPr>
+        <w:t>systemctl</w:t>
+      </w:r>
+      <w:proofErr w:type="spellEnd"/>
+      <w:proofErr w:type="gramEnd"/>
+      <w:r>
+        <w:rPr>
+          <w:i/>
+          <w:sz w:val="24"/>
+        </w:rPr>
+        <w:t xml:space="preserve"> </w:t>
+      </w:r>
+      <w:r>
+        <w:rPr>
+          <w:i/>
+          <w:sz w:val="24"/>
+          <w:lang w:val="en-US"/>
+        </w:rPr>
+        <w:t>set</w:t>
+      </w:r>
+      <w:r>
+        <w:rPr>
+          <w:i/>
+          <w:sz w:val="24"/>
+        </w:rPr>
+        <w:t>-</w:t>
+      </w:r>
+      <w:r>
+        <w:rPr>
+          <w:i/>
+          <w:sz w:val="24"/>
+          <w:lang w:val="en-US"/>
+        </w:rPr>
+        <w:t>default</w:t>
+      </w:r>
+      <w:r>
+        <w:rPr>
+          <w:i/>
+          <w:sz w:val="24"/>
+        </w:rPr>
+        <w:t xml:space="preserve"> </w:t>
+      </w:r>
+      <w:r>
+        <w:rPr>
+          <w:i/>
+          <w:sz w:val="24"/>
+          <w:lang w:val="en-US"/>
+        </w:rPr>
+        <w:t>multi</w:t>
+      </w:r>
+      <w:r>
+        <w:rPr>
+          <w:i/>
+          <w:sz w:val="24"/>
+        </w:rPr>
+        <w:t>-</w:t>
+      </w:r>
+      <w:r>
+        <w:rPr>
+          <w:i/>
+          <w:sz w:val="24"/>
+          <w:lang w:val="en-US"/>
+        </w:rPr>
+        <w:t>user</w:t>
+      </w:r>
+      <w:r>
+        <w:rPr>
+          <w:i/>
+          <w:sz w:val="24"/>
+        </w:rPr>
+        <w:t>.</w:t>
+      </w:r>
+      <w:r>
+        <w:rPr>
+          <w:i/>
+          <w:sz w:val="24"/>
+          <w:lang w:val="en-US"/>
+        </w:rPr>
+        <w:t>target</w:t>
+      </w:r>
+      <w:r>
+        <w:rPr>
+          <w:i/>
+          <w:sz w:val="24"/>
+        </w:rPr>
+        <w:tab/>
+      </w:r>
+      <w:r>
+        <w:rPr>
+          <w:i/>
+          <w:sz w:val="24"/>
+          <w:lang w:val="en-US"/>
+        </w:rPr>
+        <w:sym w:font="Wingdings" w:char="F0E0"/>
+      </w:r>
+      <w:r>
+        <w:rPr>
+          <w:i/>
+          <w:sz w:val="24"/>
+        </w:rPr>
+        <w:t xml:space="preserve">  </w:t>
+      </w:r>
+      <w:r>
+        <w:rPr>
+          <w:b/>
+          <w:i/>
+          <w:sz w:val="24"/>
+        </w:rPr>
+        <w:t>исключена</w:t>
+      </w:r>
+      <w:r>
+        <w:rPr>
+          <w:b/>
+          <w:i/>
+          <w:sz w:val="24"/>
+        </w:rPr>
+        <w:t xml:space="preserve"> </w:t>
+      </w:r>
+      <w:r>
+        <w:rPr>
+          <w:b/>
+          <w:i/>
+          <w:sz w:val="24"/>
+        </w:rPr>
+        <w:t>команда</w:t>
+      </w:r>
+      <w:r>
+        <w:rPr>
+          <w:b/>
+          <w:i/>
+          <w:sz w:val="24"/>
+        </w:rPr>
+        <w:t xml:space="preserve"> </w:t>
+      </w:r>
+      <w:r>
+        <w:rPr>
+          <w:b/>
+          <w:i/>
+          <w:sz w:val="24"/>
+        </w:rPr>
+        <w:t>отключения</w:t>
+      </w:r>
+      <w:r>
+        <w:rPr>
+          <w:b/>
+          <w:i/>
+          <w:sz w:val="24"/>
+        </w:rPr>
+        <w:t xml:space="preserve"> </w:t>
+      </w:r>
+      <w:r>
+        <w:rPr>
+          <w:b/>
+          <w:i/>
+          <w:sz w:val="24"/>
+        </w:rPr>
+        <w:t>графического интерфейса ОС</w:t>
+      </w:r>
+    </w:p>
+    <w:p>
+      <w:pPr>
         <w:jc w:val="center"/>
         <w:rPr>
           <w:i/>
           <w:sz w:val="24"/>
         </w:rPr>
       </w:pPr>
-      <w:r>
-        <w:rPr>
-          <w:i/>
-          <w:noProof/>
-          <w:sz w:val="24"/>
-          <w:lang w:eastAsia="ru-RU"/>
-        </w:rPr>
-        <w:lastRenderedPageBreak/>
+    </w:p>
+    <w:p>
+      <w:pPr>
+        <w:jc w:val="center"/>
+        <w:rPr>
+          <w:i/>
+          <w:sz w:val="24"/>
+        </w:rPr>
+      </w:pPr>
+    </w:p>
+    <w:p>
+      <w:pPr>
+        <w:jc w:val="center"/>
+        <w:rPr>
+          <w:i/>
+          <w:sz w:val="24"/>
+        </w:rPr>
+      </w:pPr>
+      <w:r>
+        <w:rPr>
+          <w:i/>
+          <w:sz w:val="24"/>
+        </w:rPr>
+        <w:t xml:space="preserve">Просмотр </w:t>
+      </w:r>
+      <w:r>
+        <w:rPr>
+          <w:i/>
+          <w:sz w:val="24"/>
+        </w:rPr>
+        <w:t>информации о дисковом пространстве системы</w:t>
+      </w:r>
+      <w:r>
+        <w:rPr>
+          <w:i/>
+          <w:sz w:val="24"/>
+        </w:rPr>
+        <w:t>:</w:t>
+      </w:r>
+    </w:p>
+    <w:p>
+      <w:pPr>
+        <w:jc w:val="center"/>
+      </w:pPr>
+      <w:r>
         <w:drawing>
-          <wp:inline distT="0" distB="0" distL="0" distR="0" wp14:anchorId="5AF13D0F" wp14:editId="0C00A926">
-            <wp:extent cx="4126421" cy="4160108"/>
-            <wp:effectExtent l="19050" t="19050" r="26670" b="12065"/>
-            <wp:docPr id="21" name="Рисунок 21"/>
+          <wp:inline distT="0" distB="0" distL="0" distR="0" wp14:anchorId="16C547E0" wp14:editId="55EE2A4E">
+            <wp:extent cx="4562412" cy="1178999"/>
+            <wp:effectExtent l="19050" t="19050" r="10160" b="21590"/>
+            <wp:docPr id="9" name="Рисунок 9"/>
             <wp:cNvGraphicFramePr>
               <a:graphicFrameLocks xmlns:a="http://schemas.openxmlformats.org/drawingml/2006/main" noChangeAspect="1"/>
             </wp:cNvGraphicFramePr>
@@ -644,7 +1382,7 @@
                   <pic:spPr>
                     <a:xfrm>
                       <a:off x="0" y="0"/>
-                      <a:ext cx="4160147" cy="4194110"/>
+                      <a:ext cx="4619717" cy="1193808"/>
                     </a:xfrm>
                     <a:prstGeom prst="rect">
                       <a:avLst/>
@@ -664,22 +1402,131 @@
     </w:p>
     <w:p>
       <w:pPr>
+        <w:ind w:left="2977" w:hanging="2977"/>
+        <w:rPr>
+          <w:b/>
+          <w:i/>
+          <w:sz w:val="24"/>
+        </w:rPr>
+      </w:pPr>
+      <w:r>
+        <w:rPr>
+          <w:i/>
+          <w:sz w:val="24"/>
+        </w:rPr>
+        <w:t xml:space="preserve">Папка </w:t>
+      </w:r>
+      <w:r>
+        <w:rPr>
+          <w:i/>
+          <w:sz w:val="24"/>
+        </w:rPr>
+        <w:t>!!!_</w:t>
+      </w:r>
+      <w:r>
+        <w:rPr>
+          <w:i/>
+          <w:sz w:val="24"/>
+          <w:lang w:val="en-US"/>
+        </w:rPr>
+        <w:t>Ubuntu</w:t>
+      </w:r>
+      <w:r>
+        <w:rPr>
+          <w:i/>
+          <w:sz w:val="24"/>
+        </w:rPr>
+        <w:t>-</w:t>
+      </w:r>
+      <w:r>
+        <w:rPr>
+          <w:i/>
+          <w:sz w:val="24"/>
+          <w:lang w:val="en-US"/>
+        </w:rPr>
+        <w:t>Linux</w:t>
+      </w:r>
+      <w:r>
+        <w:rPr>
+          <w:i/>
+          <w:sz w:val="24"/>
+        </w:rPr>
+        <w:t xml:space="preserve">_!!! </w:t>
+      </w:r>
+      <w:r>
+        <w:rPr>
+          <w:b/>
+          <w:i/>
+          <w:sz w:val="24"/>
+        </w:rPr>
+        <w:t>– общая папка, созданная для обмена файлами между основной ОС и виртуальной</w:t>
+      </w:r>
+      <w:r>
+        <w:rPr>
+          <w:b/>
+          <w:i/>
+          <w:sz w:val="24"/>
+        </w:rPr>
+        <w:t xml:space="preserve"> </w:t>
+      </w:r>
+    </w:p>
+    <w:p>
+      <w:pPr>
         <w:jc w:val="center"/>
-        <w:rPr>
-          <w:i/>
-          <w:sz w:val="24"/>
-        </w:rPr>
-      </w:pPr>
-      <w:r>
-        <w:rPr>
-          <w:i/>
-          <w:sz w:val="24"/>
-        </w:rPr>
+      </w:pPr>
+    </w:p>
+    <w:p>
+      <w:pPr>
+        <w:jc w:val="center"/>
+      </w:pPr>
+    </w:p>
+    <w:p>
+      <w:pPr>
+        <w:jc w:val="center"/>
+        <w:rPr>
+          <w:i/>
+          <w:sz w:val="24"/>
+        </w:rPr>
+      </w:pPr>
+      <w:r>
+        <w:rPr>
+          <w:i/>
+          <w:sz w:val="24"/>
+        </w:rPr>
+        <w:t>Просмотр состояние системы</w:t>
+      </w:r>
+      <w:r>
+        <w:rPr>
+          <w:i/>
+          <w:sz w:val="24"/>
+        </w:rPr>
+        <w:t xml:space="preserve"> и</w:t>
+      </w:r>
+      <w:r>
+        <w:rPr>
+          <w:i/>
+          <w:sz w:val="24"/>
+        </w:rPr>
+        <w:t xml:space="preserve"> запущенные процессы</w:t>
+      </w:r>
+      <w:r>
+        <w:rPr>
+          <w:i/>
+          <w:sz w:val="24"/>
+        </w:rPr>
+        <w:t>:</w:t>
+      </w:r>
+    </w:p>
+    <w:p>
+      <w:pPr>
+        <w:jc w:val="center"/>
+      </w:pPr>
+      <w:r>
         <w:drawing>
-          <wp:inline distT="0" distB="0" distL="0" distR="0" wp14:anchorId="2D6D0F3F" wp14:editId="64794F9F">
-            <wp:extent cx="4125681" cy="891500"/>
-            <wp:effectExtent l="19050" t="19050" r="8255" b="23495"/>
-            <wp:docPr id="2" name="Рисунок 2"/>
+          <wp:inline distT="0" distB="0" distL="0" distR="0" wp14:anchorId="14725313" wp14:editId="6FEC80AD">
+            <wp:extent cx="4555432" cy="2110136"/>
+            <wp:effectExtent l="19050" t="19050" r="17145" b="23495"/>
+            <wp:docPr id="10" name="Рисунок 10"/>
             <wp:cNvGraphicFramePr>
               <a:graphicFrameLocks xmlns:a="http://schemas.openxmlformats.org/drawingml/2006/main" noChangeAspect="1"/>
             </wp:cNvGraphicFramePr>
@@ -699,7 +1546,7 @@
                   <pic:spPr>
                     <a:xfrm>
                       <a:off x="0" y="0"/>
-                      <a:ext cx="4291888" cy="927415"/>
+                      <a:ext cx="4586975" cy="2124747"/>
                     </a:xfrm>
                     <a:prstGeom prst="rect">
                       <a:avLst/>
@@ -719,14 +1566,46 @@
     </w:p>
     <w:p>
       <w:pPr>
+        <w:rPr>
+          <w:i/>
+          <w:sz w:val="24"/>
+        </w:rPr>
+      </w:pPr>
+      <w:r>
+        <w:rPr>
+          <w:i/>
+          <w:sz w:val="24"/>
+        </w:rPr>
+        <w:lastRenderedPageBreak/>
+        <w:t xml:space="preserve">Установка </w:t>
+      </w:r>
+      <w:proofErr w:type="spellStart"/>
+      <w:r>
+        <w:rPr>
+          <w:i/>
+          <w:sz w:val="24"/>
+        </w:rPr>
+        <w:t>Mosquitto</w:t>
+      </w:r>
+      <w:proofErr w:type="spellEnd"/>
+      <w:r>
+        <w:rPr>
+          <w:i/>
+          <w:sz w:val="24"/>
+        </w:rPr>
+        <w:t xml:space="preserve"> 2.0.18 + настройка</w:t>
+      </w:r>
+    </w:p>
+    <w:p>
+      <w:pPr>
         <w:jc w:val="center"/>
       </w:pPr>
       <w:r>
         <w:drawing>
-          <wp:inline distT="0" distB="0" distL="0" distR="0" wp14:anchorId="06E31CE6" wp14:editId="35F0B96F">
-            <wp:extent cx="4117443" cy="1808488"/>
-            <wp:effectExtent l="19050" t="19050" r="16510" b="20320"/>
-            <wp:docPr id="3" name="Рисунок 3"/>
+          <wp:inline distT="0" distB="0" distL="0" distR="0" wp14:anchorId="6EE676EB" wp14:editId="35BD4841">
+            <wp:extent cx="4239546" cy="3900964"/>
+            <wp:effectExtent l="19050" t="19050" r="27940" b="23495"/>
+            <wp:docPr id="11" name="Рисунок 11"/>
             <wp:cNvGraphicFramePr>
               <a:graphicFrameLocks xmlns:a="http://schemas.openxmlformats.org/drawingml/2006/main" noChangeAspect="1"/>
             </wp:cNvGraphicFramePr>
@@ -746,7 +1625,7 @@
                   <pic:spPr>
                     <a:xfrm>
                       <a:off x="0" y="0"/>
-                      <a:ext cx="4213715" cy="1850773"/>
+                      <a:ext cx="4246557" cy="3907415"/>
                     </a:xfrm>
                     <a:prstGeom prst="rect">
                       <a:avLst/>
@@ -766,15 +1645,85 @@
     </w:p>
     <w:p>
       <w:pPr>
+        <w:rPr>
+          <w:i/>
+          <w:sz w:val="24"/>
+        </w:rPr>
+      </w:pPr>
+    </w:p>
+    <w:p>
+      <w:pPr>
+        <w:rPr>
+          <w:i/>
+          <w:color w:val="FF0000"/>
+          <w:sz w:val="24"/>
+        </w:rPr>
+      </w:pPr>
+      <w:r>
+        <w:rPr>
+          <w:i/>
+          <w:color w:val="FF0000"/>
+          <w:sz w:val="24"/>
+        </w:rPr>
+        <w:t xml:space="preserve">Возникла ошибка при установке пакета версии 2.0.18. </w:t>
+      </w:r>
+    </w:p>
+    <w:p>
+      <w:pPr>
+        <w:rPr>
+          <w:i/>
+          <w:sz w:val="24"/>
+        </w:rPr>
+      </w:pPr>
+      <w:r>
+        <w:rPr>
+          <w:i/>
+          <w:sz w:val="24"/>
+        </w:rPr>
+        <w:t>Пакет был заменен на версию 2.0.20</w:t>
+      </w:r>
+      <w:r>
+        <w:rPr>
+          <w:i/>
+          <w:sz w:val="24"/>
+        </w:rPr>
+        <w:t xml:space="preserve">. Произведена повторная загрузка и установка </w:t>
+      </w:r>
+      <w:proofErr w:type="spellStart"/>
+      <w:r>
+        <w:rPr>
+          <w:i/>
+          <w:sz w:val="24"/>
+        </w:rPr>
+        <w:t>Mosquitto</w:t>
+      </w:r>
+      <w:proofErr w:type="spellEnd"/>
+      <w:r>
+        <w:rPr>
+          <w:i/>
+          <w:sz w:val="24"/>
+        </w:rPr>
+        <w:t>:</w:t>
+      </w:r>
+    </w:p>
+    <w:p>
+      <w:pPr>
         <w:jc w:val="center"/>
-      </w:pPr>
-      <w:bookmarkStart w:id="1" w:name="_GoBack"/>
-      <w:r>
+        <w:rPr>
+          <w:i/>
+          <w:sz w:val="24"/>
+        </w:rPr>
+      </w:pPr>
+      <w:r>
+        <w:rPr>
+          <w:i/>
+          <w:sz w:val="24"/>
+        </w:rPr>
         <w:drawing>
-          <wp:inline distT="0" distB="0" distL="0" distR="0" wp14:anchorId="03533D27" wp14:editId="4F82CFAC">
-            <wp:extent cx="4117443" cy="473908"/>
-            <wp:effectExtent l="19050" t="19050" r="16510" b="21590"/>
-            <wp:docPr id="4" name="Рисунок 4"/>
+          <wp:inline distT="0" distB="0" distL="0" distR="0" wp14:anchorId="1F733FAF" wp14:editId="056276B8">
+            <wp:extent cx="4320278" cy="3762303"/>
+            <wp:effectExtent l="0" t="0" r="4445" b="0"/>
+            <wp:docPr id="13" name="Рисунок 13"/>
             <wp:cNvGraphicFramePr>
               <a:graphicFrameLocks xmlns:a="http://schemas.openxmlformats.org/drawingml/2006/main" noChangeAspect="1"/>
             </wp:cNvGraphicFramePr>
@@ -794,7 +1743,161 @@
                   <pic:spPr>
                     <a:xfrm>
                       <a:off x="0" y="0"/>
-                      <a:ext cx="4306466" cy="495664"/>
+                      <a:ext cx="4343752" cy="3782745"/>
+                    </a:xfrm>
+                    <a:prstGeom prst="rect">
+                      <a:avLst/>
+                    </a:prstGeom>
+                  </pic:spPr>
+                </pic:pic>
+              </a:graphicData>
+            </a:graphic>
+          </wp:inline>
+        </w:drawing>
+      </w:r>
+    </w:p>
+    <w:p>
+      <w:pPr>
+        <w:jc w:val="both"/>
+        <w:rPr>
+          <w:i/>
+          <w:sz w:val="24"/>
+        </w:rPr>
+      </w:pPr>
+      <w:r>
+        <w:rPr>
+          <w:i/>
+          <w:sz w:val="24"/>
+        </w:rPr>
+        <w:t>Установка пароля:</w:t>
+      </w:r>
+    </w:p>
+    <w:p>
+      <w:pPr>
+        <w:jc w:val="center"/>
+        <w:rPr>
+          <w:i/>
+          <w:sz w:val="24"/>
+        </w:rPr>
+      </w:pPr>
+      <w:r>
+        <w:rPr>
+          <w:i/>
+          <w:sz w:val="24"/>
+        </w:rPr>
+        <w:drawing>
+          <wp:inline distT="0" distB="0" distL="0" distR="0" wp14:anchorId="27EBD5B3" wp14:editId="71A393AE">
+            <wp:extent cx="4923601" cy="412511"/>
+            <wp:effectExtent l="0" t="0" r="0" b="6985"/>
+            <wp:docPr id="14" name="Рисунок 14"/>
+            <wp:cNvGraphicFramePr>
+              <a:graphicFrameLocks xmlns:a="http://schemas.openxmlformats.org/drawingml/2006/main" noChangeAspect="1"/>
+            </wp:cNvGraphicFramePr>
+            <a:graphic xmlns:a="http://schemas.openxmlformats.org/drawingml/2006/main">
+              <a:graphicData uri="http://schemas.openxmlformats.org/drawingml/2006/picture">
+                <pic:pic xmlns:pic="http://schemas.openxmlformats.org/drawingml/2006/picture">
+                  <pic:nvPicPr>
+                    <pic:cNvPr id="1" name=""/>
+                    <pic:cNvPicPr/>
+                  </pic:nvPicPr>
+                  <pic:blipFill>
+                    <a:blip r:embed="rId13"/>
+                    <a:stretch>
+                      <a:fillRect/>
+                    </a:stretch>
+                  </pic:blipFill>
+                  <pic:spPr>
+                    <a:xfrm>
+                      <a:off x="0" y="0"/>
+                      <a:ext cx="5340174" cy="447413"/>
+                    </a:xfrm>
+                    <a:prstGeom prst="rect">
+                      <a:avLst/>
+                    </a:prstGeom>
+                  </pic:spPr>
+                </pic:pic>
+              </a:graphicData>
+            </a:graphic>
+          </wp:inline>
+        </w:drawing>
+      </w:r>
+    </w:p>
+    <w:p>
+      <w:pPr>
+        <w:jc w:val="center"/>
+      </w:pPr>
+    </w:p>
+    <w:p>
+      <w:pPr>
+        <w:jc w:val="both"/>
+        <w:rPr>
+          <w:i/>
+          <w:sz w:val="24"/>
+        </w:rPr>
+      </w:pPr>
+      <w:r>
+        <w:rPr>
+          <w:i/>
+          <w:sz w:val="24"/>
+        </w:rPr>
+        <w:lastRenderedPageBreak/>
+        <w:t xml:space="preserve">Установка </w:t>
+      </w:r>
+      <w:r>
+        <w:rPr>
+          <w:i/>
+          <w:sz w:val="24"/>
+        </w:rPr>
+        <w:t>дополнительных параметров входа</w:t>
+      </w:r>
+      <w:r>
+        <w:rPr>
+          <w:i/>
+          <w:sz w:val="24"/>
+        </w:rPr>
+        <w:t>:</w:t>
+      </w:r>
+    </w:p>
+    <w:p>
+      <w:pPr>
+        <w:jc w:val="center"/>
+        <w:rPr>
+          <w:i/>
+          <w:sz w:val="24"/>
+          <w:lang w:val="en-US"/>
+        </w:rPr>
+      </w:pPr>
+      <w:r>
+        <w:rPr>
+          <w:i/>
+          <w:sz w:val="24"/>
+          <w:lang w:val="en-US"/>
+        </w:rPr>
+        <w:drawing>
+          <wp:inline distT="0" distB="0" distL="0" distR="0" wp14:anchorId="7D26579A" wp14:editId="4AB7CAEE">
+            <wp:extent cx="3785704" cy="783249"/>
+            <wp:effectExtent l="19050" t="19050" r="24765" b="17145"/>
+            <wp:docPr id="17" name="Рисунок 17"/>
+            <wp:cNvGraphicFramePr>
+              <a:graphicFrameLocks xmlns:a="http://schemas.openxmlformats.org/drawingml/2006/main" noChangeAspect="1"/>
+            </wp:cNvGraphicFramePr>
+            <a:graphic xmlns:a="http://schemas.openxmlformats.org/drawingml/2006/main">
+              <a:graphicData uri="http://schemas.openxmlformats.org/drawingml/2006/picture">
+                <pic:pic xmlns:pic="http://schemas.openxmlformats.org/drawingml/2006/picture">
+                  <pic:nvPicPr>
+                    <pic:cNvPr id="1" name=""/>
+                    <pic:cNvPicPr/>
+                  </pic:nvPicPr>
+                  <pic:blipFill>
+                    <a:blip r:embed="rId14"/>
+                    <a:stretch>
+                      <a:fillRect/>
+                    </a:stretch>
+                  </pic:blipFill>
+                  <pic:spPr>
+                    <a:xfrm>
+                      <a:off x="0" y="0"/>
+                      <a:ext cx="3858995" cy="798413"/>
                     </a:xfrm>
                     <a:prstGeom prst="rect">
                       <a:avLst/>
@@ -811,28 +1914,82 @@
           </wp:inline>
         </w:drawing>
       </w:r>
-      <w:bookmarkEnd w:id="1"/>
     </w:p>
     <w:p>
       <w:pPr>
         <w:jc w:val="center"/>
+        <w:rPr>
+          <w:i/>
+          <w:sz w:val="24"/>
+          <w:lang w:val="en-US"/>
+        </w:rPr>
       </w:pPr>
     </w:p>
     <w:p>
       <w:pPr>
         <w:jc w:val="center"/>
-      </w:pPr>
-      <w:r>
-        <w:rPr>
-          <w:noProof/>
-          <w:lang w:eastAsia="ru-RU"/>
-        </w:rPr>
-        <w:lastRenderedPageBreak/>
+        <w:rPr>
+          <w:i/>
+          <w:sz w:val="24"/>
+        </w:rPr>
+      </w:pPr>
+      <w:r>
+        <w:rPr>
+          <w:i/>
+          <w:sz w:val="24"/>
+        </w:rPr>
+        <w:t xml:space="preserve">В данной строчке кода пароль был изменен со </w:t>
+      </w:r>
+      <w:r>
+        <w:rPr>
+          <w:i/>
+          <w:sz w:val="24"/>
+        </w:rPr>
+        <w:t>“</w:t>
+      </w:r>
+      <w:r>
+        <w:rPr>
+          <w:i/>
+          <w:sz w:val="24"/>
+          <w:lang w:val="en-US"/>
+        </w:rPr>
+        <w:t>student</w:t>
+      </w:r>
+      <w:r>
+        <w:rPr>
+          <w:i/>
+          <w:sz w:val="24"/>
+        </w:rPr>
+        <w:t xml:space="preserve">” </w:t>
+      </w:r>
+      <w:r>
+        <w:rPr>
+          <w:i/>
+          <w:sz w:val="24"/>
+        </w:rPr>
+        <w:t>на другой</w:t>
+      </w:r>
+    </w:p>
+    <w:p>
+      <w:pPr>
+        <w:jc w:val="center"/>
+        <w:rPr>
+          <w:i/>
+          <w:sz w:val="24"/>
+          <w:lang w:val="en-US"/>
+        </w:rPr>
+      </w:pPr>
+      <w:r>
+        <w:rPr>
+          <w:i/>
+          <w:sz w:val="24"/>
+          <w:lang w:val="en-US"/>
+        </w:rPr>
         <w:drawing>
-          <wp:inline distT="0" distB="0" distL="0" distR="0" wp14:anchorId="192C07DB">
-            <wp:extent cx="3865044" cy="3665838"/>
-            <wp:effectExtent l="19050" t="19050" r="21590" b="11430"/>
-            <wp:docPr id="5" name="Рисунок 5"/>
+          <wp:inline distT="0" distB="0" distL="0" distR="0" wp14:anchorId="0C72379D" wp14:editId="7B193E25">
+            <wp:extent cx="3651849" cy="115019"/>
+            <wp:effectExtent l="19050" t="19050" r="25400" b="18415"/>
+            <wp:docPr id="18" name="Рисунок 18"/>
             <wp:cNvGraphicFramePr>
               <a:graphicFrameLocks xmlns:a="http://schemas.openxmlformats.org/drawingml/2006/main" noChangeAspect="1"/>
             </wp:cNvGraphicFramePr>
@@ -840,33 +1997,115 @@
               <a:graphicData uri="http://schemas.openxmlformats.org/drawingml/2006/picture">
                 <pic:pic xmlns:pic="http://schemas.openxmlformats.org/drawingml/2006/picture">
                   <pic:nvPicPr>
-                    <pic:cNvPr id="0" name="Picture 2"/>
-                    <pic:cNvPicPr>
-                      <a:picLocks noChangeAspect="1" noChangeArrowheads="1"/>
-                    </pic:cNvPicPr>
+                    <pic:cNvPr id="1" name=""/>
+                    <pic:cNvPicPr/>
+                  </pic:nvPicPr>
+                  <pic:blipFill rotWithShape="1">
+                    <a:blip r:embed="rId15"/>
+                    <a:srcRect t="1" r="2848" b="45565"/>
+                    <a:stretch/>
+                  </pic:blipFill>
+                  <pic:spPr bwMode="auto">
+                    <a:xfrm>
+                      <a:off x="0" y="0"/>
+                      <a:ext cx="5258443" cy="165620"/>
+                    </a:xfrm>
+                    <a:prstGeom prst="rect">
+                      <a:avLst/>
+                    </a:prstGeom>
+                    <a:ln w="9525" cap="flat" cmpd="sng" algn="ctr">
+                      <a:solidFill>
+                        <a:srgbClr val="5B9BD5"/>
+                      </a:solidFill>
+                      <a:prstDash val="solid"/>
+                      <a:round/>
+                      <a:headEnd type="none" w="med" len="med"/>
+                      <a:tailEnd type="none" w="med" len="med"/>
+                    </a:ln>
+                    <a:extLst>
+                      <a:ext uri="{53640926-AAD7-44D8-BBD7-CCE9431645EC}">
+                        <a14:shadowObscured xmlns:a14="http://schemas.microsoft.com/office/drawing/2010/main"/>
+                      </a:ext>
+                    </a:extLst>
+                  </pic:spPr>
+                </pic:pic>
+              </a:graphicData>
+            </a:graphic>
+          </wp:inline>
+        </w:drawing>
+      </w:r>
+    </w:p>
+    <w:p>
+      <w:pPr>
+        <w:jc w:val="center"/>
+      </w:pPr>
+      <w:bookmarkStart w:id="1" w:name="_GoBack"/>
+      <w:bookmarkEnd w:id="1"/>
+    </w:p>
+    <w:p>
+      <w:pPr>
+        <w:jc w:val="both"/>
+        <w:rPr>
+          <w:i/>
+          <w:sz w:val="24"/>
+        </w:rPr>
+      </w:pPr>
+      <w:r>
+        <w:rPr>
+          <w:i/>
+          <w:sz w:val="24"/>
+        </w:rPr>
+        <w:t xml:space="preserve">Установка </w:t>
+      </w:r>
+      <w:r>
+        <w:rPr>
+          <w:i/>
+          <w:sz w:val="24"/>
+        </w:rPr>
+        <w:t>соединения</w:t>
+      </w:r>
+      <w:r>
+        <w:rPr>
+          <w:i/>
+          <w:sz w:val="24"/>
+        </w:rPr>
+        <w:t>:</w:t>
+      </w:r>
+    </w:p>
+    <w:p>
+      <w:pPr>
+        <w:jc w:val="center"/>
+      </w:pPr>
+      <w:r>
+        <w:drawing>
+          <wp:inline distT="0" distB="0" distL="0" distR="0" wp14:anchorId="140E6449" wp14:editId="7B7DDD21">
+            <wp:extent cx="4306319" cy="127860"/>
+            <wp:effectExtent l="19050" t="19050" r="18415" b="24765"/>
+            <wp:docPr id="19" name="Рисунок 19"/>
+            <wp:cNvGraphicFramePr>
+              <a:graphicFrameLocks xmlns:a="http://schemas.openxmlformats.org/drawingml/2006/main" noChangeAspect="1"/>
+            </wp:cNvGraphicFramePr>
+            <a:graphic xmlns:a="http://schemas.openxmlformats.org/drawingml/2006/main">
+              <a:graphicData uri="http://schemas.openxmlformats.org/drawingml/2006/picture">
+                <pic:pic xmlns:pic="http://schemas.openxmlformats.org/drawingml/2006/picture">
+                  <pic:nvPicPr>
+                    <pic:cNvPr id="1" name=""/>
+                    <pic:cNvPicPr/>
                   </pic:nvPicPr>
                   <pic:blipFill>
-                    <a:blip r:embed="rId13">
-                      <a:extLst>
-                        <a:ext uri="{28A0092B-C50C-407E-A947-70E740481C1C}">
-                          <a14:useLocalDpi xmlns:a14="http://schemas.microsoft.com/office/drawing/2010/main" val="0"/>
-                        </a:ext>
-                      </a:extLst>
-                    </a:blip>
-                    <a:srcRect/>
+                    <a:blip r:embed="rId16"/>
                     <a:stretch>
                       <a:fillRect/>
                     </a:stretch>
                   </pic:blipFill>
-                  <pic:spPr bwMode="auto">
+                  <pic:spPr>
                     <a:xfrm>
                       <a:off x="0" y="0"/>
-                      <a:ext cx="3876451" cy="3676657"/>
+                      <a:ext cx="5431795" cy="161277"/>
                     </a:xfrm>
                     <a:prstGeom prst="rect">
                       <a:avLst/>
                     </a:prstGeom>
-                    <a:noFill/>
                     <a:ln>
                       <a:solidFill>
                         <a:schemeClr val="accent1"/>
@@ -884,35 +2123,90 @@
       <w:pPr>
         <w:jc w:val="center"/>
       </w:pPr>
+      <w:r>
+        <w:drawing>
+          <wp:inline distT="0" distB="0" distL="0" distR="0" wp14:anchorId="1B1D72D4" wp14:editId="66C2C02F">
+            <wp:extent cx="4317884" cy="584030"/>
+            <wp:effectExtent l="19050" t="19050" r="6985" b="26035"/>
+            <wp:docPr id="20" name="Рисунок 20"/>
+            <wp:cNvGraphicFramePr>
+              <a:graphicFrameLocks xmlns:a="http://schemas.openxmlformats.org/drawingml/2006/main" noChangeAspect="1"/>
+            </wp:cNvGraphicFramePr>
+            <a:graphic xmlns:a="http://schemas.openxmlformats.org/drawingml/2006/main">
+              <a:graphicData uri="http://schemas.openxmlformats.org/drawingml/2006/picture">
+                <pic:pic xmlns:pic="http://schemas.openxmlformats.org/drawingml/2006/picture">
+                  <pic:nvPicPr>
+                    <pic:cNvPr id="1" name=""/>
+                    <pic:cNvPicPr/>
+                  </pic:nvPicPr>
+                  <pic:blipFill>
+                    <a:blip r:embed="rId17"/>
+                    <a:stretch>
+                      <a:fillRect/>
+                    </a:stretch>
+                  </pic:blipFill>
+                  <pic:spPr>
+                    <a:xfrm>
+                      <a:off x="0" y="0"/>
+                      <a:ext cx="4422441" cy="598172"/>
+                    </a:xfrm>
+                    <a:prstGeom prst="rect">
+                      <a:avLst/>
+                    </a:prstGeom>
+                    <a:ln>
+                      <a:solidFill>
+                        <a:schemeClr val="accent1"/>
+                      </a:solidFill>
+                    </a:ln>
+                  </pic:spPr>
+                </pic:pic>
+              </a:graphicData>
+            </a:graphic>
+          </wp:inline>
+        </w:drawing>
+      </w:r>
     </w:p>
     <w:p>
       <w:pPr>
-        <w:jc w:val="both"/>
-      </w:pPr>
-      <w:r>
-        <w:t>Ссылка на репозиторий:</w:t>
-      </w:r>
+        <w:jc w:val="center"/>
+      </w:pPr>
     </w:p>
     <w:p>
       <w:pPr>
+        <w:jc w:val="center"/>
+      </w:pPr>
+    </w:p>
+    <w:p>
+      <w:pPr>
+        <w:jc w:val="center"/>
+      </w:pPr>
+    </w:p>
+    <w:p>
+      <w:pPr>
         <w:jc w:val="both"/>
       </w:pPr>
-      <w:hyperlink r:id="rId14" w:history="1">
-        <w:r>
-          <w:rPr>
-            <w:rStyle w:val="a4"/>
-            <w:sz w:val="28"/>
-          </w:rPr>
-          <w:t>https://github.com/olgashenkel/GeekBrains-specialization-ELECTIVES/tree/main/08.%20Computer%20networks</w:t>
-        </w:r>
-      </w:hyperlink>
+      <w:r>
+        <w:t>Ссылка на репозиторий:</w:t>
+      </w:r>
+    </w:p>
+    <w:p>
+      <w:pPr>
+        <w:jc w:val="both"/>
+      </w:pPr>
+      <w:r>
+        <w:rPr>
+          <w:rStyle w:val="a4"/>
+          <w:sz w:val="28"/>
+        </w:rPr>
+        <w:t>https://github.com/olgashenkel/GeekBrains-specialization-ELECTIVES/tree/main/09.%20Introduction%20to%20IoT</w:t>
+      </w:r>
       <w:r>
         <w:t xml:space="preserve"> </w:t>
       </w:r>
     </w:p>
     <w:sectPr>
       <w:pgSz w:w="11906" w:h="16838"/>
-      <w:pgMar w:top="1134" w:right="850" w:bottom="1134" w:left="1134" w:header="708" w:footer="708" w:gutter="0"/>
+      <w:pgMar w:top="1134" w:right="850" w:bottom="1134" w:left="851" w:header="708" w:footer="708" w:gutter="0"/>
       <w:cols w:space="708"/>
       <w:docGrid w:linePitch="360"/>
     </w:sectPr>
@@ -4414,7 +5708,7 @@
 </file>
 
 <file path=customXml/itemProps1.xml><?xml version="1.0" encoding="utf-8"?>
-<ds:datastoreItem xmlns:ds="http://schemas.openxmlformats.org/officeDocument/2006/customXml" ds:itemID="{075AAABB-0F88-479C-8E63-5C95AF6AD911}">
+<ds:datastoreItem xmlns:ds="http://schemas.openxmlformats.org/officeDocument/2006/customXml" ds:itemID="{0AE0871B-2458-4F7C-B822-D7558EA29322}">
   <ds:schemaRefs>
     <ds:schemaRef ds:uri="http://schemas.openxmlformats.org/officeDocument/2006/bibliography"/>
   </ds:schemaRefs>

</xml_diff>